<commit_message>
A introdução foi modificada
</commit_message>
<xml_diff>
--- a/Introdução_projeto_PI.docx
+++ b/Introdução_projeto_PI.docx
@@ -56,17 +56,18 @@
     </w:p>
     <w:p>
       <w:pPr>
-        <w:rPr>
-          <w:rFonts w:ascii="Arial" w:hAnsi="Arial" w:cs="Arial"/>
-          <w:sz w:val="32"/>
-          <w:szCs w:val="32"/>
-        </w:rPr>
-      </w:pPr>
-      <w:r>
-        <w:rPr>
-          <w:rFonts w:ascii="Arial" w:hAnsi="Arial" w:cs="Arial"/>
-          <w:sz w:val="32"/>
-          <w:szCs w:val="32"/>
+        <w:spacing w:line="240" w:lineRule="auto"/>
+        <w:rPr>
+          <w:rFonts w:ascii="Arial" w:hAnsi="Arial" w:cs="Arial"/>
+          <w:sz w:val="28"/>
+          <w:szCs w:val="28"/>
+        </w:rPr>
+      </w:pPr>
+      <w:r>
+        <w:rPr>
+          <w:rFonts w:ascii="Arial" w:hAnsi="Arial" w:cs="Arial"/>
+          <w:sz w:val="28"/>
+          <w:szCs w:val="28"/>
         </w:rPr>
         <w:t xml:space="preserve">Problema  </w:t>
       </w:r>
@@ -78,19 +79,28 @@
           <w:ilvl w:val="0"/>
           <w:numId w:val="1"/>
         </w:numPr>
-        <w:rPr>
-          <w:rFonts w:ascii="Arial" w:hAnsi="Arial" w:cs="Arial"/>
-          <w:sz w:val="24"/>
-          <w:szCs w:val="24"/>
-        </w:rPr>
-      </w:pPr>
-      <w:r>
-        <w:rPr>
-          <w:rFonts w:ascii="Arial" w:hAnsi="Arial" w:cs="Arial"/>
-          <w:sz w:val="24"/>
-          <w:szCs w:val="24"/>
-        </w:rPr>
-        <w:t>Perca de vinhos, por falta de controle na temperatura.</w:t>
+        <w:spacing w:line="240" w:lineRule="auto"/>
+        <w:rPr>
+          <w:rFonts w:ascii="Arial" w:hAnsi="Arial" w:cs="Arial"/>
+          <w:sz w:val="20"/>
+          <w:szCs w:val="20"/>
+        </w:rPr>
+      </w:pPr>
+      <w:r>
+        <w:rPr>
+          <w:rFonts w:ascii="Arial" w:hAnsi="Arial" w:cs="Arial"/>
+          <w:sz w:val="20"/>
+          <w:szCs w:val="20"/>
+        </w:rPr>
+        <w:t>Perca de vinhos, por falta de controle na temperatura</w:t>
+      </w:r>
+      <w:r>
+        <w:rPr>
+          <w:rFonts w:ascii="Arial" w:hAnsi="Arial" w:cs="Arial"/>
+          <w:sz w:val="20"/>
+          <w:szCs w:val="20"/>
+        </w:rPr>
+        <w:t xml:space="preserve"> e umidade;</w:t>
       </w:r>
     </w:p>
     <w:p>
@@ -100,55 +110,81 @@
           <w:ilvl w:val="0"/>
           <w:numId w:val="1"/>
         </w:numPr>
-        <w:rPr>
-          <w:rFonts w:ascii="Arial" w:hAnsi="Arial" w:cs="Arial"/>
-          <w:sz w:val="24"/>
-          <w:szCs w:val="24"/>
-        </w:rPr>
-      </w:pPr>
-      <w:r>
-        <w:rPr>
-          <w:rFonts w:ascii="Arial" w:hAnsi="Arial" w:cs="Arial"/>
-          <w:sz w:val="24"/>
-          <w:szCs w:val="24"/>
-        </w:rPr>
-        <w:t>Com a perca dos vinhos as empresas perdem o lucro estimado.</w:t>
-      </w:r>
-    </w:p>
-    <w:p>
-      <w:pPr>
-        <w:rPr>
-          <w:rFonts w:ascii="Arial" w:hAnsi="Arial" w:cs="Arial"/>
-          <w:sz w:val="24"/>
-          <w:szCs w:val="24"/>
-        </w:rPr>
-      </w:pPr>
-    </w:p>
-    <w:p>
-      <w:pPr>
-        <w:rPr>
-          <w:rFonts w:ascii="Arial" w:hAnsi="Arial" w:cs="Arial"/>
-          <w:sz w:val="32"/>
-          <w:szCs w:val="32"/>
-        </w:rPr>
-      </w:pPr>
-      <w:r>
-        <w:rPr>
-          <w:rFonts w:ascii="Arial" w:hAnsi="Arial" w:cs="Arial"/>
-          <w:sz w:val="32"/>
-          <w:szCs w:val="32"/>
+        <w:spacing w:line="240" w:lineRule="auto"/>
+        <w:rPr>
+          <w:rFonts w:ascii="Arial" w:hAnsi="Arial" w:cs="Arial"/>
+          <w:sz w:val="20"/>
+          <w:szCs w:val="20"/>
+        </w:rPr>
+      </w:pPr>
+      <w:r>
+        <w:rPr>
+          <w:rFonts w:ascii="Arial" w:hAnsi="Arial" w:cs="Arial"/>
+          <w:sz w:val="20"/>
+          <w:szCs w:val="20"/>
+        </w:rPr>
+        <w:t>Com a perca dos vinhos as e</w:t>
+      </w:r>
+      <w:r>
+        <w:rPr>
+          <w:rFonts w:ascii="Arial" w:hAnsi="Arial" w:cs="Arial"/>
+          <w:sz w:val="20"/>
+          <w:szCs w:val="20"/>
+        </w:rPr>
+        <w:t>mpresas perdem o lucro estimado;</w:t>
+      </w:r>
+    </w:p>
+    <w:p>
+      <w:pPr>
+        <w:pStyle w:val="PargrafodaLista"/>
+        <w:spacing w:line="240" w:lineRule="auto"/>
+        <w:rPr>
+          <w:rFonts w:ascii="Arial" w:hAnsi="Arial" w:cs="Arial"/>
+          <w:sz w:val="20"/>
+          <w:szCs w:val="20"/>
+        </w:rPr>
+      </w:pPr>
+    </w:p>
+    <w:p>
+      <w:pPr>
+        <w:spacing w:line="240" w:lineRule="auto"/>
+        <w:rPr>
+          <w:rFonts w:ascii="Arial" w:hAnsi="Arial" w:cs="Arial"/>
+          <w:sz w:val="28"/>
+          <w:szCs w:val="28"/>
+        </w:rPr>
+      </w:pPr>
+      <w:r>
+        <w:rPr>
+          <w:rFonts w:ascii="Arial" w:hAnsi="Arial" w:cs="Arial"/>
+          <w:sz w:val="28"/>
+          <w:szCs w:val="28"/>
         </w:rPr>
         <w:t>Solução</w:t>
       </w:r>
     </w:p>
     <w:p>
       <w:pPr>
-        <w:rPr>
-          <w:rFonts w:ascii="Arial" w:hAnsi="Arial" w:cs="Arial"/>
-          <w:sz w:val="32"/>
-          <w:szCs w:val="32"/>
-        </w:rPr>
-      </w:pPr>
+        <w:pStyle w:val="PargrafodaLista"/>
+        <w:numPr>
+          <w:ilvl w:val="0"/>
+          <w:numId w:val="4"/>
+        </w:numPr>
+        <w:spacing w:line="240" w:lineRule="auto"/>
+        <w:rPr>
+          <w:rFonts w:ascii="Arial" w:hAnsi="Arial" w:cs="Arial"/>
+          <w:sz w:val="20"/>
+          <w:szCs w:val="20"/>
+        </w:rPr>
+      </w:pPr>
+      <w:r>
+        <w:rPr>
+          <w:rFonts w:ascii="Arial" w:hAnsi="Arial" w:cs="Arial"/>
+          <w:sz w:val="20"/>
+          <w:szCs w:val="20"/>
+        </w:rPr>
+        <w:t>Desenvolver o software que controle a umidade e temperatura de vinho para diminuir a margem de prejuízo.</w:t>
+      </w:r>
     </w:p>
     <w:p>
       <w:pPr>
@@ -157,44 +193,747 @@
           <w:ilvl w:val="0"/>
           <w:numId w:val="2"/>
         </w:numPr>
-        <w:rPr>
-          <w:rFonts w:ascii="Arial" w:hAnsi="Arial" w:cs="Arial"/>
-          <w:sz w:val="24"/>
-          <w:szCs w:val="24"/>
-        </w:rPr>
-      </w:pPr>
-      <w:r>
-        <w:rPr>
-          <w:rFonts w:ascii="Arial" w:hAnsi="Arial" w:cs="Arial"/>
-          <w:sz w:val="24"/>
-          <w:szCs w:val="24"/>
-        </w:rPr>
-        <w:t>Desenvolver o software que controle a umidade e temperatura de vinho para diminuir a margem de prejuízo.</w:t>
+        <w:spacing w:line="240" w:lineRule="auto"/>
+        <w:rPr>
+          <w:rFonts w:ascii="Arial" w:hAnsi="Arial" w:cs="Arial"/>
+          <w:sz w:val="20"/>
+          <w:szCs w:val="20"/>
+        </w:rPr>
+      </w:pPr>
+      <w:r>
+        <w:rPr>
+          <w:rFonts w:ascii="Arial" w:hAnsi="Arial" w:cs="Arial"/>
+          <w:sz w:val="20"/>
+          <w:szCs w:val="20"/>
+        </w:rPr>
+        <w:t>Desenvolve um software para automatizar a contagem dos vinhos em estoque.</w:t>
       </w:r>
     </w:p>
     <w:p>
       <w:pPr>
         <w:pStyle w:val="PargrafodaLista"/>
-        <w:numPr>
-          <w:ilvl w:val="0"/>
-          <w:numId w:val="2"/>
-        </w:numPr>
-        <w:rPr>
-          <w:rFonts w:ascii="Arial" w:hAnsi="Arial" w:cs="Arial"/>
-          <w:sz w:val="24"/>
-          <w:szCs w:val="24"/>
-        </w:rPr>
-      </w:pPr>
-      <w:r>
-        <w:rPr>
-          <w:rFonts w:ascii="Arial" w:hAnsi="Arial" w:cs="Arial"/>
-          <w:sz w:val="24"/>
-          <w:szCs w:val="24"/>
-        </w:rPr>
-        <w:t>Desenvolve um software para automatizar a contagem dos vinhos em estoque.</w:t>
+        <w:spacing w:line="240" w:lineRule="auto"/>
+        <w:rPr>
+          <w:rFonts w:ascii="Arial" w:hAnsi="Arial" w:cs="Arial"/>
+          <w:sz w:val="20"/>
+          <w:szCs w:val="20"/>
+        </w:rPr>
+      </w:pPr>
+    </w:p>
+    <w:p>
+      <w:pPr>
+        <w:spacing w:line="360" w:lineRule="auto"/>
+        <w:rPr>
+          <w:rFonts w:ascii="Arial" w:hAnsi="Arial" w:cs="Arial"/>
+          <w:sz w:val="24"/>
+          <w:szCs w:val="24"/>
+        </w:rPr>
+      </w:pPr>
+    </w:p>
+    <w:p>
+      <w:pPr>
+        <w:spacing w:line="360" w:lineRule="auto"/>
+        <w:ind w:left="360"/>
+        <w:rPr>
+          <w:rFonts w:ascii="Arial" w:hAnsi="Arial" w:cs="Arial"/>
+          <w:b/>
+          <w:sz w:val="28"/>
+          <w:szCs w:val="28"/>
+        </w:rPr>
+      </w:pPr>
+    </w:p>
+    <w:p>
+      <w:pPr>
+        <w:spacing w:line="360" w:lineRule="auto"/>
+        <w:ind w:left="360"/>
+        <w:rPr>
+          <w:rFonts w:ascii="Arial" w:hAnsi="Arial" w:cs="Arial"/>
+          <w:b/>
+          <w:sz w:val="28"/>
+          <w:szCs w:val="28"/>
+        </w:rPr>
+      </w:pPr>
+    </w:p>
+    <w:p>
+      <w:pPr>
+        <w:spacing w:line="360" w:lineRule="auto"/>
+        <w:ind w:left="360"/>
+        <w:rPr>
+          <w:rFonts w:ascii="Arial" w:hAnsi="Arial" w:cs="Arial"/>
+          <w:b/>
+          <w:sz w:val="28"/>
+          <w:szCs w:val="28"/>
+        </w:rPr>
+      </w:pPr>
+    </w:p>
+    <w:p>
+      <w:pPr>
+        <w:spacing w:line="360" w:lineRule="auto"/>
+        <w:ind w:left="360"/>
+        <w:rPr>
+          <w:rFonts w:ascii="Arial" w:hAnsi="Arial" w:cs="Arial"/>
+          <w:b/>
+          <w:sz w:val="28"/>
+          <w:szCs w:val="28"/>
+        </w:rPr>
+      </w:pPr>
+    </w:p>
+    <w:p>
+      <w:pPr>
+        <w:spacing w:line="360" w:lineRule="auto"/>
+        <w:ind w:left="360"/>
+        <w:rPr>
+          <w:rFonts w:ascii="Arial" w:hAnsi="Arial" w:cs="Arial"/>
+          <w:b/>
+          <w:sz w:val="28"/>
+          <w:szCs w:val="28"/>
+        </w:rPr>
+      </w:pPr>
+    </w:p>
+    <w:p>
+      <w:pPr>
+        <w:spacing w:line="360" w:lineRule="auto"/>
+        <w:ind w:left="360"/>
+        <w:rPr>
+          <w:rFonts w:ascii="Arial" w:hAnsi="Arial" w:cs="Arial"/>
+          <w:b/>
+          <w:sz w:val="28"/>
+          <w:szCs w:val="28"/>
+        </w:rPr>
+      </w:pPr>
+    </w:p>
+    <w:p>
+      <w:pPr>
+        <w:spacing w:line="360" w:lineRule="auto"/>
+        <w:ind w:left="360"/>
+        <w:rPr>
+          <w:rFonts w:ascii="Arial" w:hAnsi="Arial" w:cs="Arial"/>
+          <w:b/>
+          <w:sz w:val="28"/>
+          <w:szCs w:val="28"/>
+        </w:rPr>
+      </w:pPr>
+    </w:p>
+    <w:p>
+      <w:pPr>
+        <w:spacing w:line="360" w:lineRule="auto"/>
+        <w:ind w:left="360"/>
+        <w:rPr>
+          <w:rFonts w:ascii="Arial" w:hAnsi="Arial" w:cs="Arial"/>
+          <w:b/>
+          <w:sz w:val="28"/>
+          <w:szCs w:val="28"/>
+        </w:rPr>
+      </w:pPr>
+    </w:p>
+    <w:p>
+      <w:pPr>
+        <w:spacing w:line="360" w:lineRule="auto"/>
+        <w:ind w:left="360"/>
+        <w:rPr>
+          <w:rFonts w:ascii="Arial" w:hAnsi="Arial" w:cs="Arial"/>
+          <w:b/>
+          <w:sz w:val="28"/>
+          <w:szCs w:val="28"/>
+        </w:rPr>
+      </w:pPr>
+    </w:p>
+    <w:p>
+      <w:pPr>
+        <w:spacing w:line="360" w:lineRule="auto"/>
+        <w:ind w:left="360"/>
+        <w:rPr>
+          <w:rFonts w:ascii="Arial" w:hAnsi="Arial" w:cs="Arial"/>
+          <w:b/>
+          <w:sz w:val="28"/>
+          <w:szCs w:val="28"/>
+        </w:rPr>
+      </w:pPr>
+    </w:p>
+    <w:p>
+      <w:pPr>
+        <w:spacing w:line="360" w:lineRule="auto"/>
+        <w:ind w:left="360"/>
+        <w:rPr>
+          <w:rFonts w:ascii="Arial" w:hAnsi="Arial" w:cs="Arial"/>
+          <w:b/>
+          <w:sz w:val="28"/>
+          <w:szCs w:val="28"/>
+        </w:rPr>
+      </w:pPr>
+    </w:p>
+    <w:p>
+      <w:pPr>
+        <w:spacing w:line="360" w:lineRule="auto"/>
+        <w:ind w:left="360"/>
+        <w:rPr>
+          <w:rFonts w:ascii="Arial" w:hAnsi="Arial" w:cs="Arial"/>
+          <w:b/>
+          <w:sz w:val="28"/>
+          <w:szCs w:val="28"/>
+        </w:rPr>
+      </w:pPr>
+    </w:p>
+    <w:p>
+      <w:pPr>
+        <w:spacing w:line="360" w:lineRule="auto"/>
+        <w:ind w:left="360"/>
+        <w:rPr>
+          <w:rFonts w:ascii="Arial" w:hAnsi="Arial" w:cs="Arial"/>
+          <w:b/>
+          <w:sz w:val="28"/>
+          <w:szCs w:val="28"/>
+        </w:rPr>
+      </w:pPr>
+    </w:p>
+    <w:p>
+      <w:pPr>
+        <w:spacing w:line="360" w:lineRule="auto"/>
+        <w:ind w:left="360"/>
+        <w:rPr>
+          <w:rFonts w:ascii="Arial" w:hAnsi="Arial" w:cs="Arial"/>
+          <w:b/>
+          <w:sz w:val="28"/>
+          <w:szCs w:val="28"/>
+        </w:rPr>
+      </w:pPr>
+      <w:r>
+        <w:rPr>
+          <w:rFonts w:ascii="Arial" w:hAnsi="Arial" w:cs="Arial"/>
+          <w:b/>
+          <w:sz w:val="28"/>
+          <w:szCs w:val="28"/>
+        </w:rPr>
+        <w:lastRenderedPageBreak/>
+        <w:t>Quem sofre com esse problema?</w:t>
+      </w:r>
+    </w:p>
+    <w:p>
+      <w:pPr>
+        <w:spacing w:line="360" w:lineRule="auto"/>
+        <w:ind w:left="360"/>
+        <w:rPr>
+          <w:rFonts w:ascii="Arial" w:hAnsi="Arial" w:cs="Arial"/>
+          <w:sz w:val="24"/>
+          <w:szCs w:val="24"/>
+        </w:rPr>
+      </w:pPr>
+      <w:r>
+        <w:rPr>
+          <w:rFonts w:ascii="Arial" w:hAnsi="Arial" w:cs="Arial"/>
+          <w:sz w:val="24"/>
+          <w:szCs w:val="24"/>
+        </w:rPr>
+        <w:t xml:space="preserve"> </w:t>
+      </w:r>
+      <w:r>
+        <w:rPr>
+          <w:rFonts w:ascii="Arial" w:hAnsi="Arial" w:cs="Arial"/>
+          <w:sz w:val="24"/>
+          <w:szCs w:val="24"/>
+        </w:rPr>
+        <w:t>Os donos de adega, pois com a perca excessiva de vinhos isso pode ter um déficit negativo no lucro</w:t>
+      </w:r>
+      <w:r>
+        <w:rPr>
+          <w:rFonts w:ascii="Arial" w:hAnsi="Arial" w:cs="Arial"/>
+          <w:sz w:val="24"/>
+          <w:szCs w:val="24"/>
+        </w:rPr>
+        <w:t>.</w:t>
+      </w:r>
+    </w:p>
+    <w:p>
+      <w:pPr>
+        <w:spacing w:line="360" w:lineRule="auto"/>
+        <w:ind w:firstLine="360"/>
+        <w:rPr>
+          <w:rFonts w:ascii="Arial" w:hAnsi="Arial" w:cs="Arial"/>
+          <w:b/>
+          <w:sz w:val="28"/>
+          <w:szCs w:val="28"/>
+        </w:rPr>
+      </w:pPr>
+      <w:r>
+        <w:rPr>
+          <w:rFonts w:ascii="Arial" w:hAnsi="Arial" w:cs="Arial"/>
+          <w:b/>
+          <w:sz w:val="28"/>
+          <w:szCs w:val="28"/>
+        </w:rPr>
+        <w:t>Este problema tende a aumentar ou diminuir?</w:t>
+      </w:r>
+    </w:p>
+    <w:p>
+      <w:pPr>
+        <w:pStyle w:val="PargrafodaLista"/>
+        <w:spacing w:line="360" w:lineRule="auto"/>
+        <w:rPr>
+          <w:rFonts w:ascii="Arial" w:hAnsi="Arial" w:cs="Arial"/>
+          <w:sz w:val="24"/>
+          <w:szCs w:val="24"/>
+        </w:rPr>
+      </w:pPr>
+      <w:r>
+        <w:rPr>
+          <w:rFonts w:ascii="Arial" w:hAnsi="Arial" w:cs="Arial"/>
+          <w:sz w:val="24"/>
+          <w:szCs w:val="24"/>
+        </w:rPr>
+        <w:t>Aumenta</w:t>
+      </w:r>
+      <w:r>
+        <w:rPr>
+          <w:rFonts w:ascii="Arial" w:hAnsi="Arial" w:cs="Arial"/>
+          <w:sz w:val="24"/>
+          <w:szCs w:val="24"/>
+        </w:rPr>
+        <w:t>r</w:t>
+      </w:r>
+      <w:r>
+        <w:rPr>
+          <w:rFonts w:ascii="Arial" w:hAnsi="Arial" w:cs="Arial"/>
+          <w:sz w:val="24"/>
+          <w:szCs w:val="24"/>
+        </w:rPr>
+        <w:t>, pois com a oscilação de temperatura is</w:t>
+      </w:r>
+      <w:r>
+        <w:rPr>
+          <w:rFonts w:ascii="Arial" w:hAnsi="Arial" w:cs="Arial"/>
+          <w:sz w:val="24"/>
+          <w:szCs w:val="24"/>
+        </w:rPr>
+        <w:t>so pode afetar a safra de vinho.</w:t>
+      </w:r>
+    </w:p>
+    <w:p>
+      <w:pPr>
+        <w:spacing w:line="360" w:lineRule="auto"/>
+        <w:rPr>
+          <w:rFonts w:ascii="Arial" w:hAnsi="Arial" w:cs="Arial"/>
+          <w:b/>
+          <w:sz w:val="28"/>
+          <w:szCs w:val="28"/>
+        </w:rPr>
+      </w:pPr>
+      <w:r>
+        <w:rPr>
+          <w:rFonts w:ascii="Arial" w:hAnsi="Arial" w:cs="Arial"/>
+          <w:b/>
+          <w:sz w:val="28"/>
+          <w:szCs w:val="28"/>
+        </w:rPr>
+        <w:t xml:space="preserve">     </w:t>
+      </w:r>
+      <w:r>
+        <w:rPr>
+          <w:rFonts w:ascii="Arial" w:hAnsi="Arial" w:cs="Arial"/>
+          <w:b/>
+          <w:sz w:val="28"/>
+          <w:szCs w:val="28"/>
+        </w:rPr>
+        <w:t>Quanto custa este problema?</w:t>
+      </w:r>
+    </w:p>
+    <w:p>
+      <w:pPr>
+        <w:pStyle w:val="PargrafodaLista"/>
+        <w:spacing w:line="360" w:lineRule="auto"/>
+        <w:rPr>
+          <w:rFonts w:ascii="Arial" w:hAnsi="Arial" w:cs="Arial"/>
+          <w:sz w:val="24"/>
+          <w:szCs w:val="24"/>
+        </w:rPr>
+      </w:pPr>
+      <w:r>
+        <w:rPr>
+          <w:rFonts w:ascii="Arial" w:hAnsi="Arial" w:cs="Arial"/>
+          <w:sz w:val="24"/>
+          <w:szCs w:val="24"/>
+        </w:rPr>
+        <w:t xml:space="preserve">Isso pode ser caro, dado pesquisado no último ano (2018) o prejuízo da safra foi estimado em R$ 216 milhões levando em conta em conta a redução de 4,8 milhões de garrafas de vinhos e espumantes vendidos a preço médio de R$ 45,00. </w:t>
+      </w:r>
+    </w:p>
+    <w:p>
+      <w:pPr>
+        <w:spacing w:line="360" w:lineRule="auto"/>
+        <w:rPr>
+          <w:rFonts w:ascii="Arial" w:hAnsi="Arial" w:cs="Arial"/>
+          <w:sz w:val="24"/>
+          <w:szCs w:val="24"/>
+        </w:rPr>
+      </w:pPr>
+    </w:p>
+    <w:p>
+      <w:pPr>
+        <w:spacing w:line="360" w:lineRule="auto"/>
+        <w:rPr>
+          <w:rFonts w:ascii="Arial" w:hAnsi="Arial" w:cs="Arial"/>
+          <w:b/>
+          <w:sz w:val="28"/>
+          <w:szCs w:val="28"/>
+        </w:rPr>
+      </w:pPr>
+      <w:r>
+        <w:rPr>
+          <w:rFonts w:ascii="Arial" w:hAnsi="Arial" w:cs="Arial"/>
+          <w:sz w:val="24"/>
+          <w:szCs w:val="24"/>
+        </w:rPr>
+        <w:t xml:space="preserve">      </w:t>
+      </w:r>
+      <w:r>
+        <w:rPr>
+          <w:rFonts w:ascii="Arial" w:hAnsi="Arial" w:cs="Arial"/>
+          <w:b/>
+          <w:sz w:val="28"/>
+          <w:szCs w:val="28"/>
+        </w:rPr>
+        <w:t>Existe demanda de mercado?</w:t>
+      </w:r>
+    </w:p>
+    <w:p>
+      <w:pPr>
+        <w:spacing w:line="360" w:lineRule="auto"/>
+        <w:rPr>
+          <w:rFonts w:ascii="Arial" w:hAnsi="Arial" w:cs="Arial"/>
+          <w:sz w:val="24"/>
+          <w:szCs w:val="24"/>
+        </w:rPr>
+      </w:pPr>
+      <w:r>
+        <w:rPr>
+          <w:rFonts w:ascii="Arial" w:hAnsi="Arial" w:cs="Arial"/>
+          <w:sz w:val="24"/>
+          <w:szCs w:val="24"/>
+        </w:rPr>
+        <w:t>Sim, a</w:t>
+      </w:r>
+      <w:r>
+        <w:rPr>
+          <w:rFonts w:ascii="Arial" w:hAnsi="Arial" w:cs="Arial"/>
+          <w:sz w:val="24"/>
+          <w:szCs w:val="24"/>
+        </w:rPr>
+        <w:t xml:space="preserve">s adegas de vinhos refrigeradas, </w:t>
+      </w:r>
+      <w:r>
+        <w:rPr>
+          <w:rFonts w:ascii="Arial" w:hAnsi="Arial" w:cs="Arial"/>
+          <w:sz w:val="24"/>
+          <w:szCs w:val="24"/>
+        </w:rPr>
+        <w:t xml:space="preserve">mas o custo dela é muito alto e só refrigera os vinhos e não </w:t>
+      </w:r>
+      <w:r>
+        <w:rPr>
+          <w:rFonts w:ascii="Arial" w:hAnsi="Arial" w:cs="Arial"/>
+          <w:sz w:val="24"/>
+          <w:szCs w:val="24"/>
+        </w:rPr>
+        <w:t>faz o controle ideal que o vinho necessita.</w:t>
+      </w:r>
+    </w:p>
+    <w:p>
+      <w:pPr>
+        <w:spacing w:line="360" w:lineRule="auto"/>
+        <w:rPr>
+          <w:rFonts w:ascii="Arial" w:hAnsi="Arial" w:cs="Arial"/>
+          <w:b/>
+          <w:sz w:val="28"/>
+          <w:szCs w:val="28"/>
+        </w:rPr>
+      </w:pPr>
+    </w:p>
+    <w:p>
+      <w:pPr>
+        <w:spacing w:line="360" w:lineRule="auto"/>
+        <w:rPr>
+          <w:rFonts w:ascii="Arial" w:hAnsi="Arial" w:cs="Arial"/>
+          <w:b/>
+          <w:sz w:val="28"/>
+          <w:szCs w:val="28"/>
+        </w:rPr>
+      </w:pPr>
+      <w:r>
+        <w:rPr>
+          <w:rFonts w:ascii="Arial" w:hAnsi="Arial" w:cs="Arial"/>
+          <w:b/>
+          <w:sz w:val="28"/>
+          <w:szCs w:val="28"/>
+        </w:rPr>
+        <w:t xml:space="preserve">    </w:t>
+      </w:r>
+      <w:r>
+        <w:rPr>
+          <w:rFonts w:ascii="Arial" w:hAnsi="Arial" w:cs="Arial"/>
+          <w:b/>
+          <w:sz w:val="28"/>
+          <w:szCs w:val="28"/>
+        </w:rPr>
+        <w:t>Já existe algum movimento para resolver o problema?</w:t>
+      </w:r>
+    </w:p>
+    <w:p>
+      <w:pPr>
+        <w:spacing w:line="360" w:lineRule="auto"/>
+        <w:rPr>
+          <w:rFonts w:ascii="Arial" w:hAnsi="Arial" w:cs="Arial"/>
+          <w:sz w:val="24"/>
+          <w:szCs w:val="24"/>
+        </w:rPr>
+      </w:pPr>
+      <w:r>
+        <w:rPr>
+          <w:rFonts w:ascii="Arial" w:hAnsi="Arial" w:cs="Arial"/>
+          <w:sz w:val="24"/>
+          <w:szCs w:val="24"/>
+        </w:rPr>
+        <w:t>Sim, já possui algumas adegas com o sistema avançado.</w:t>
+      </w:r>
+    </w:p>
+    <w:p>
+      <w:pPr>
+        <w:spacing w:line="360" w:lineRule="auto"/>
+        <w:rPr>
+          <w:rFonts w:ascii="Arial" w:hAnsi="Arial" w:cs="Arial"/>
+          <w:sz w:val="24"/>
+          <w:szCs w:val="24"/>
+        </w:rPr>
+      </w:pPr>
+    </w:p>
+    <w:p>
+      <w:pPr>
+        <w:spacing w:line="360" w:lineRule="auto"/>
+        <w:rPr>
+          <w:rFonts w:ascii="Arial" w:hAnsi="Arial" w:cs="Arial"/>
+          <w:b/>
+          <w:sz w:val="28"/>
+          <w:szCs w:val="28"/>
+        </w:rPr>
+      </w:pPr>
+      <w:r>
+        <w:rPr>
+          <w:rFonts w:ascii="Arial" w:hAnsi="Arial" w:cs="Arial"/>
+          <w:b/>
+          <w:sz w:val="28"/>
+          <w:szCs w:val="28"/>
+        </w:rPr>
+        <w:t xml:space="preserve">    </w:t>
+      </w:r>
+      <w:r>
+        <w:rPr>
+          <w:rFonts w:ascii="Arial" w:hAnsi="Arial" w:cs="Arial"/>
+          <w:b/>
+          <w:sz w:val="28"/>
+          <w:szCs w:val="28"/>
+        </w:rPr>
+        <w:t xml:space="preserve">Já existe alguma tecnologia para resolver o problema?  </w:t>
+      </w:r>
+    </w:p>
+    <w:p>
+      <w:pPr>
+        <w:spacing w:line="360" w:lineRule="auto"/>
+        <w:rPr>
+          <w:rFonts w:ascii="Arial" w:hAnsi="Arial" w:cs="Arial"/>
+          <w:b/>
+          <w:sz w:val="28"/>
+          <w:szCs w:val="28"/>
+        </w:rPr>
+      </w:pPr>
+    </w:p>
+    <w:p>
+      <w:pPr>
+        <w:spacing w:line="360" w:lineRule="auto"/>
+        <w:rPr>
+          <w:rFonts w:ascii="Arial" w:hAnsi="Arial" w:cs="Arial"/>
+          <w:sz w:val="24"/>
+          <w:szCs w:val="24"/>
+        </w:rPr>
+      </w:pPr>
+      <w:r>
+        <w:rPr>
+          <w:rFonts w:ascii="Arial" w:hAnsi="Arial" w:cs="Arial"/>
+          <w:sz w:val="24"/>
+          <w:szCs w:val="24"/>
+        </w:rPr>
+        <w:t xml:space="preserve">O sistema </w:t>
+      </w:r>
+      <w:r>
+        <w:rPr>
+          <w:rFonts w:ascii="Arial" w:hAnsi="Arial" w:cs="Arial"/>
+          <w:sz w:val="24"/>
+          <w:szCs w:val="24"/>
+        </w:rPr>
+        <w:t>de refrigeração termoelétrico,</w:t>
       </w:r>
       <w:bookmarkStart w:id="0" w:name="_GoBack"/>
       <w:bookmarkEnd w:id="0"/>
+      <w:r>
+        <w:rPr>
+          <w:rFonts w:ascii="Arial" w:hAnsi="Arial" w:cs="Arial"/>
+          <w:sz w:val="24"/>
+          <w:szCs w:val="24"/>
+        </w:rPr>
+        <w:t>as adegas termoelétricas funcionam basicamente com um sistema que absorve o calor interno por meio de uma placa de cerâmica e depois o expele, fazendo com que lá dentro a temperatura se mantenha de 10 a 12º C. São indicadas para lugares que não fazem tanto calor, pois podem não conseguir alcançar a temperatura interna ideal se a externa estiver muito elevada.</w:t>
+      </w:r>
+    </w:p>
+    <w:p>
+      <w:pPr>
+        <w:spacing w:line="360" w:lineRule="auto"/>
+        <w:rPr>
+          <w:rFonts w:ascii="Arial" w:hAnsi="Arial" w:cs="Arial"/>
+          <w:b/>
+          <w:sz w:val="28"/>
+          <w:szCs w:val="28"/>
+        </w:rPr>
+      </w:pPr>
+    </w:p>
+    <w:p>
+      <w:pPr>
+        <w:spacing w:line="360" w:lineRule="auto"/>
+        <w:rPr>
+          <w:rFonts w:ascii="Arial" w:hAnsi="Arial" w:cs="Arial"/>
+          <w:b/>
+          <w:sz w:val="28"/>
+          <w:szCs w:val="28"/>
+        </w:rPr>
+      </w:pPr>
+    </w:p>
+    <w:p>
+      <w:pPr>
+        <w:pStyle w:val="PargrafodaLista"/>
+        <w:spacing w:line="360" w:lineRule="auto"/>
+        <w:rPr>
+          <w:rFonts w:ascii="Arial" w:hAnsi="Arial" w:cs="Arial"/>
+          <w:sz w:val="24"/>
+          <w:szCs w:val="24"/>
+        </w:rPr>
+      </w:pPr>
+    </w:p>
+    <w:p>
+      <w:pPr>
+        <w:pStyle w:val="PargrafodaLista"/>
+        <w:spacing w:line="360" w:lineRule="auto"/>
+        <w:rPr>
+          <w:rFonts w:ascii="Arial" w:hAnsi="Arial" w:cs="Arial"/>
+          <w:sz w:val="24"/>
+          <w:szCs w:val="24"/>
+        </w:rPr>
+      </w:pPr>
+    </w:p>
+    <w:p>
+      <w:pPr>
+        <w:pStyle w:val="PargrafodaLista"/>
+        <w:spacing w:line="360" w:lineRule="auto"/>
+        <w:rPr>
+          <w:rFonts w:ascii="Arial" w:hAnsi="Arial" w:cs="Arial"/>
+          <w:sz w:val="24"/>
+          <w:szCs w:val="24"/>
+        </w:rPr>
+      </w:pPr>
+      <w:r>
+        <w:rPr>
+          <w:rFonts w:ascii="Arial" w:hAnsi="Arial" w:cs="Arial"/>
+          <w:sz w:val="24"/>
+          <w:szCs w:val="24"/>
+        </w:rPr>
+        <w:tab/>
+      </w:r>
+      <w:r>
+        <w:rPr>
+          <w:rFonts w:ascii="Arial" w:hAnsi="Arial" w:cs="Arial"/>
+          <w:sz w:val="24"/>
+          <w:szCs w:val="24"/>
+        </w:rPr>
+        <w:tab/>
+      </w:r>
+    </w:p>
+    <w:p>
+      <w:pPr>
+        <w:spacing w:line="360" w:lineRule="auto"/>
+        <w:rPr>
+          <w:rFonts w:ascii="Arial" w:hAnsi="Arial" w:cs="Arial"/>
+          <w:sz w:val="24"/>
+          <w:szCs w:val="24"/>
+        </w:rPr>
+      </w:pPr>
+    </w:p>
+    <w:p>
+      <w:pPr>
+        <w:pStyle w:val="PargrafodaLista"/>
+        <w:rPr>
+          <w:rFonts w:ascii="Arial" w:hAnsi="Arial" w:cs="Arial"/>
+          <w:sz w:val="24"/>
+          <w:szCs w:val="24"/>
+        </w:rPr>
+      </w:pPr>
+    </w:p>
+    <w:p>
+      <w:pPr>
+        <w:pStyle w:val="PargrafodaLista"/>
+        <w:rPr>
+          <w:rFonts w:ascii="Arial" w:hAnsi="Arial" w:cs="Arial"/>
+          <w:sz w:val="24"/>
+          <w:szCs w:val="24"/>
+        </w:rPr>
+      </w:pPr>
+    </w:p>
+    <w:p>
+      <w:pPr>
+        <w:pStyle w:val="PargrafodaLista"/>
+        <w:rPr>
+          <w:rFonts w:ascii="Arial" w:hAnsi="Arial" w:cs="Arial"/>
+          <w:sz w:val="24"/>
+          <w:szCs w:val="24"/>
+        </w:rPr>
+      </w:pPr>
+    </w:p>
+    <w:p>
+      <w:pPr>
+        <w:rPr>
+          <w:rFonts w:ascii="Arial" w:hAnsi="Arial" w:cs="Arial"/>
+          <w:sz w:val="24"/>
+          <w:szCs w:val="24"/>
+        </w:rPr>
+      </w:pPr>
+    </w:p>
+    <w:p>
+      <w:pPr>
+        <w:rPr>
+          <w:rFonts w:ascii="Arial" w:hAnsi="Arial" w:cs="Arial"/>
+          <w:sz w:val="24"/>
+          <w:szCs w:val="24"/>
+        </w:rPr>
+      </w:pPr>
+    </w:p>
+    <w:p>
+      <w:pPr>
+        <w:rPr>
+          <w:rFonts w:ascii="Arial" w:hAnsi="Arial" w:cs="Arial"/>
+          <w:sz w:val="24"/>
+          <w:szCs w:val="24"/>
+        </w:rPr>
+      </w:pPr>
+    </w:p>
+    <w:p>
+      <w:pPr>
+        <w:rPr>
+          <w:rFonts w:ascii="Arial" w:hAnsi="Arial" w:cs="Arial"/>
+          <w:sz w:val="24"/>
+          <w:szCs w:val="24"/>
+        </w:rPr>
+      </w:pPr>
+    </w:p>
+    <w:p>
+      <w:pPr>
+        <w:rPr>
+          <w:rFonts w:ascii="Arial" w:hAnsi="Arial" w:cs="Arial"/>
+          <w:sz w:val="24"/>
+          <w:szCs w:val="24"/>
+        </w:rPr>
+      </w:pPr>
     </w:p>
     <w:sectPr>
       <w:pgSz w:w="11906" w:h="16838"/>
@@ -209,6 +948,205 @@
 <file path=word/numbering.xml><?xml version="1.0" encoding="utf-8"?>
 <w:numbering xmlns:wpc="http://schemas.microsoft.com/office/word/2010/wordprocessingCanvas" xmlns:cx="http://schemas.microsoft.com/office/drawing/2014/chartex" xmlns:mc="http://schemas.openxmlformats.org/markup-compatibility/2006" xmlns:o="urn:schemas-microsoft-com:office:office" xmlns:r="http://schemas.openxmlformats.org/officeDocument/2006/relationships" xmlns:m="http://schemas.openxmlformats.org/officeDocument/2006/math" xmlns:v="urn:schemas-microsoft-com:vml" xmlns:wp14="http://schemas.microsoft.com/office/word/2010/wordprocessingDrawing" xmlns:wp="http://schemas.openxmlformats.org/drawingml/2006/wordprocessingDrawing" xmlns:w10="urn:schemas-microsoft-com:office:word" xmlns:w="http://schemas.openxmlformats.org/wordprocessingml/2006/main" xmlns:w14="http://schemas.microsoft.com/office/word/2010/wordml" xmlns:w15="http://schemas.microsoft.com/office/word/2012/wordml" xmlns:w16se="http://schemas.microsoft.com/office/word/2015/wordml/symex" xmlns:wpg="http://schemas.microsoft.com/office/word/2010/wordprocessingGroup" xmlns:wpi="http://schemas.microsoft.com/office/word/2010/wordprocessingInk" xmlns:wne="http://schemas.microsoft.com/office/word/2006/wordml" xmlns:wps="http://schemas.microsoft.com/office/word/2010/wordprocessingShape" mc:Ignorable="w14 w15 w16se wp14">
   <w:abstractNum w:abstractNumId="0" w15:restartNumberingAfterBreak="0">
+    <w:nsid w:val="0DF641C6"/>
+    <w:multiLevelType w:val="hybridMultilevel"/>
+    <w:tmpl w:val="2F4E19B6"/>
+    <w:lvl w:ilvl="0" w:tplc="04160001">
+      <w:start w:val="1"/>
+      <w:numFmt w:val="bullet"/>
+      <w:lvlText w:val=""/>
+      <w:lvlJc w:val="left"/>
+      <w:pPr>
+        <w:ind w:left="720" w:hanging="360"/>
+      </w:pPr>
+      <w:rPr>
+        <w:rFonts w:ascii="Symbol" w:hAnsi="Symbol" w:hint="default"/>
+      </w:rPr>
+    </w:lvl>
+    <w:lvl w:ilvl="1" w:tplc="04160003" w:tentative="1">
+      <w:start w:val="1"/>
+      <w:numFmt w:val="bullet"/>
+      <w:lvlText w:val="o"/>
+      <w:lvlJc w:val="left"/>
+      <w:pPr>
+        <w:ind w:left="1440" w:hanging="360"/>
+      </w:pPr>
+      <w:rPr>
+        <w:rFonts w:ascii="Courier New" w:hAnsi="Courier New" w:cs="Courier New" w:hint="default"/>
+      </w:rPr>
+    </w:lvl>
+    <w:lvl w:ilvl="2" w:tplc="04160005" w:tentative="1">
+      <w:start w:val="1"/>
+      <w:numFmt w:val="bullet"/>
+      <w:lvlText w:val=""/>
+      <w:lvlJc w:val="left"/>
+      <w:pPr>
+        <w:ind w:left="2160" w:hanging="360"/>
+      </w:pPr>
+      <w:rPr>
+        <w:rFonts w:ascii="Wingdings" w:hAnsi="Wingdings" w:hint="default"/>
+      </w:rPr>
+    </w:lvl>
+    <w:lvl w:ilvl="3" w:tplc="04160001" w:tentative="1">
+      <w:start w:val="1"/>
+      <w:numFmt w:val="bullet"/>
+      <w:lvlText w:val=""/>
+      <w:lvlJc w:val="left"/>
+      <w:pPr>
+        <w:ind w:left="2880" w:hanging="360"/>
+      </w:pPr>
+      <w:rPr>
+        <w:rFonts w:ascii="Symbol" w:hAnsi="Symbol" w:hint="default"/>
+      </w:rPr>
+    </w:lvl>
+    <w:lvl w:ilvl="4" w:tplc="04160003" w:tentative="1">
+      <w:start w:val="1"/>
+      <w:numFmt w:val="bullet"/>
+      <w:lvlText w:val="o"/>
+      <w:lvlJc w:val="left"/>
+      <w:pPr>
+        <w:ind w:left="3600" w:hanging="360"/>
+      </w:pPr>
+      <w:rPr>
+        <w:rFonts w:ascii="Courier New" w:hAnsi="Courier New" w:cs="Courier New" w:hint="default"/>
+      </w:rPr>
+    </w:lvl>
+    <w:lvl w:ilvl="5" w:tplc="04160005" w:tentative="1">
+      <w:start w:val="1"/>
+      <w:numFmt w:val="bullet"/>
+      <w:lvlText w:val=""/>
+      <w:lvlJc w:val="left"/>
+      <w:pPr>
+        <w:ind w:left="4320" w:hanging="360"/>
+      </w:pPr>
+      <w:rPr>
+        <w:rFonts w:ascii="Wingdings" w:hAnsi="Wingdings" w:hint="default"/>
+      </w:rPr>
+    </w:lvl>
+    <w:lvl w:ilvl="6" w:tplc="04160001" w:tentative="1">
+      <w:start w:val="1"/>
+      <w:numFmt w:val="bullet"/>
+      <w:lvlText w:val=""/>
+      <w:lvlJc w:val="left"/>
+      <w:pPr>
+        <w:ind w:left="5040" w:hanging="360"/>
+      </w:pPr>
+      <w:rPr>
+        <w:rFonts w:ascii="Symbol" w:hAnsi="Symbol" w:hint="default"/>
+      </w:rPr>
+    </w:lvl>
+    <w:lvl w:ilvl="7" w:tplc="04160003" w:tentative="1">
+      <w:start w:val="1"/>
+      <w:numFmt w:val="bullet"/>
+      <w:lvlText w:val="o"/>
+      <w:lvlJc w:val="left"/>
+      <w:pPr>
+        <w:ind w:left="5760" w:hanging="360"/>
+      </w:pPr>
+      <w:rPr>
+        <w:rFonts w:ascii="Courier New" w:hAnsi="Courier New" w:cs="Courier New" w:hint="default"/>
+      </w:rPr>
+    </w:lvl>
+    <w:lvl w:ilvl="8" w:tplc="04160005" w:tentative="1">
+      <w:start w:val="1"/>
+      <w:numFmt w:val="bullet"/>
+      <w:lvlText w:val=""/>
+      <w:lvlJc w:val="left"/>
+      <w:pPr>
+        <w:ind w:left="6480" w:hanging="360"/>
+      </w:pPr>
+      <w:rPr>
+        <w:rFonts w:ascii="Wingdings" w:hAnsi="Wingdings" w:hint="default"/>
+      </w:rPr>
+    </w:lvl>
+  </w:abstractNum>
+  <w:abstractNum w:abstractNumId="1" w15:restartNumberingAfterBreak="0">
+    <w:nsid w:val="300B4DDB"/>
+    <w:multiLevelType w:val="hybridMultilevel"/>
+    <w:tmpl w:val="43A2EC02"/>
+    <w:lvl w:ilvl="0" w:tplc="0416000F">
+      <w:start w:val="1"/>
+      <w:numFmt w:val="decimal"/>
+      <w:lvlText w:val="%1."/>
+      <w:lvlJc w:val="left"/>
+      <w:pPr>
+        <w:ind w:left="720" w:hanging="360"/>
+      </w:pPr>
+    </w:lvl>
+    <w:lvl w:ilvl="1" w:tplc="04160019" w:tentative="1">
+      <w:start w:val="1"/>
+      <w:numFmt w:val="lowerLetter"/>
+      <w:lvlText w:val="%2."/>
+      <w:lvlJc w:val="left"/>
+      <w:pPr>
+        <w:ind w:left="1440" w:hanging="360"/>
+      </w:pPr>
+    </w:lvl>
+    <w:lvl w:ilvl="2" w:tplc="0416001B" w:tentative="1">
+      <w:start w:val="1"/>
+      <w:numFmt w:val="lowerRoman"/>
+      <w:lvlText w:val="%3."/>
+      <w:lvlJc w:val="right"/>
+      <w:pPr>
+        <w:ind w:left="2160" w:hanging="180"/>
+      </w:pPr>
+    </w:lvl>
+    <w:lvl w:ilvl="3" w:tplc="0416000F" w:tentative="1">
+      <w:start w:val="1"/>
+      <w:numFmt w:val="decimal"/>
+      <w:lvlText w:val="%4."/>
+      <w:lvlJc w:val="left"/>
+      <w:pPr>
+        <w:ind w:left="2880" w:hanging="360"/>
+      </w:pPr>
+    </w:lvl>
+    <w:lvl w:ilvl="4" w:tplc="04160019" w:tentative="1">
+      <w:start w:val="1"/>
+      <w:numFmt w:val="lowerLetter"/>
+      <w:lvlText w:val="%5."/>
+      <w:lvlJc w:val="left"/>
+      <w:pPr>
+        <w:ind w:left="3600" w:hanging="360"/>
+      </w:pPr>
+    </w:lvl>
+    <w:lvl w:ilvl="5" w:tplc="0416001B" w:tentative="1">
+      <w:start w:val="1"/>
+      <w:numFmt w:val="lowerRoman"/>
+      <w:lvlText w:val="%6."/>
+      <w:lvlJc w:val="right"/>
+      <w:pPr>
+        <w:ind w:left="4320" w:hanging="180"/>
+      </w:pPr>
+    </w:lvl>
+    <w:lvl w:ilvl="6" w:tplc="0416000F" w:tentative="1">
+      <w:start w:val="1"/>
+      <w:numFmt w:val="decimal"/>
+      <w:lvlText w:val="%7."/>
+      <w:lvlJc w:val="left"/>
+      <w:pPr>
+        <w:ind w:left="5040" w:hanging="360"/>
+      </w:pPr>
+    </w:lvl>
+    <w:lvl w:ilvl="7" w:tplc="04160019" w:tentative="1">
+      <w:start w:val="1"/>
+      <w:numFmt w:val="lowerLetter"/>
+      <w:lvlText w:val="%8."/>
+      <w:lvlJc w:val="left"/>
+      <w:pPr>
+        <w:ind w:left="5760" w:hanging="360"/>
+      </w:pPr>
+    </w:lvl>
+    <w:lvl w:ilvl="8" w:tplc="0416001B" w:tentative="1">
+      <w:start w:val="1"/>
+      <w:numFmt w:val="lowerRoman"/>
+      <w:lvlText w:val="%9."/>
+      <w:lvlJc w:val="right"/>
+      <w:pPr>
+        <w:ind w:left="6480" w:hanging="180"/>
+      </w:pPr>
+    </w:lvl>
+  </w:abstractNum>
+  <w:abstractNum w:abstractNumId="2" w15:restartNumberingAfterBreak="0">
     <w:nsid w:val="3F252418"/>
     <w:multiLevelType w:val="hybridMultilevel"/>
     <w:tmpl w:val="D9C87B84"/>
@@ -321,7 +1259,7 @@
       </w:rPr>
     </w:lvl>
   </w:abstractNum>
-  <w:abstractNum w:abstractNumId="1" w15:restartNumberingAfterBreak="0">
+  <w:abstractNum w:abstractNumId="3" w15:restartNumberingAfterBreak="0">
     <w:nsid w:val="67591653"/>
     <w:multiLevelType w:val="hybridMultilevel"/>
     <w:tmpl w:val="49804480"/>
@@ -435,10 +1373,16 @@
     </w:lvl>
   </w:abstractNum>
   <w:num w:numId="1">
-    <w:abstractNumId w:val="0"/>
+    <w:abstractNumId w:val="2"/>
   </w:num>
   <w:num w:numId="2">
+    <w:abstractNumId w:val="3"/>
+  </w:num>
+  <w:num w:numId="3">
     <w:abstractNumId w:val="1"/>
+  </w:num>
+  <w:num w:numId="4">
+    <w:abstractNumId w:val="0"/>
   </w:num>
 </w:numbering>
 </file>
@@ -840,7 +1784,6 @@
   <w:style w:type="character" w:default="1" w:styleId="Fontepargpadro">
     <w:name w:val="Default Paragraph Font"/>
     <w:uiPriority w:val="1"/>
-    <w:semiHidden/>
     <w:unhideWhenUsed/>
   </w:style>
   <w:style w:type="table" w:default="1" w:styleId="Tabelanormal">
@@ -874,6 +1817,17 @@
       <w:ind w:left="720"/>
       <w:contextualSpacing/>
     </w:pPr>
+  </w:style>
+  <w:style w:type="character" w:styleId="Forte">
+    <w:name w:val="Strong"/>
+    <w:basedOn w:val="Fontepargpadro"/>
+    <w:uiPriority w:val="22"/>
+    <w:qFormat/>
+    <w:rsid w:val="00AA61BC"/>
+    <w:rPr>
+      <w:b/>
+      <w:bCs/>
+    </w:rPr>
   </w:style>
 </w:styles>
 </file>

</xml_diff>